<commit_message>
Redo the doc to represent all sprints
</commit_message>
<xml_diff>
--- a/.Non-project/GroupPlans/docx/Sprint1.docx
+++ b/.Non-project/GroupPlans/docx/Sprint1.docx
@@ -4,45 +4,81 @@
   <w:body>
     <w:p>
       <w:r>
-        <w:t xml:space="preserve">Ethan - I will be creating </w:t>
-      </w:r>
-      <w:r>
-        <w:t>all</w:t>
-      </w:r>
-      <w:r>
-        <w:t xml:space="preserve"> of the background code that communicates with the database</w:t>
-      </w:r>
-      <w:r>
-        <w:t>, as well as code all code that moves data between java files and the app itself</w:t>
-      </w:r>
-      <w:r>
-        <w:t xml:space="preserve">. This includes the validation used by the registration interface to ensure the details the patient provides are valid for the </w:t>
-      </w:r>
-      <w:r>
-        <w:t>database</w:t>
-      </w:r>
-      <w:r>
-        <w:t xml:space="preserve"> to use. I will also create all SQL statements that </w:t>
+        <w:t>Group Organization Plan</w:t>
+      </w:r>
+    </w:p>
+    <w:p>
+      <w:r>
+        <w:t xml:space="preserve">(Group 16A – Nikola, Ethan, Callum, </w:t>
       </w:r>
       <w:proofErr w:type="gramStart"/>
       <w:r>
-        <w:t>are used</w:t>
+        <w:t>Kristian</w:t>
       </w:r>
       <w:proofErr w:type="gramEnd"/>
       <w:r>
-        <w:t xml:space="preserve"> by the application to communicate with the database. This includes the </w:t>
-      </w:r>
-      <w:r>
-        <w:t>statements</w:t>
-      </w:r>
-      <w:r>
-        <w:t xml:space="preserve"> that create both the database and tables in </w:t>
-      </w:r>
-      <w:r>
-        <w:t>General Page</w:t>
-      </w:r>
-      <w:r>
-        <w:t>, as well as statements that send and retrieve required data.</w:t>
+        <w:t xml:space="preserve"> and Tare)</w:t>
+      </w:r>
+    </w:p>
+    <w:p>
+      <w:r>
+        <w:rPr>
+          <w:b/>
+          <w:bCs/>
+          <w:u w:val="single"/>
+        </w:rPr>
+        <w:t>Ethan</w:t>
+      </w:r>
+      <w:r>
+        <w:t>:</w:t>
+      </w:r>
+    </w:p>
+    <w:p>
+      <w:r>
+        <w:t>In sprint 1, Ethan created the Patients and the Bookings</w:t>
+      </w:r>
+      <w:r>
+        <w:t xml:space="preserve"> database</w:t>
+      </w:r>
+      <w:r>
+        <w:t>s</w:t>
+      </w:r>
+      <w:r>
+        <w:t xml:space="preserve">, </w:t>
+      </w:r>
+      <w:r>
+        <w:t>together some accompanying ease-of-life methods for the rest of the files to refer to</w:t>
+      </w:r>
+      <w:r>
+        <w:t xml:space="preserve">. </w:t>
+      </w:r>
+      <w:r>
+        <w:t xml:space="preserve">He also took on the </w:t>
+      </w:r>
+      <w:r>
+        <w:t>functionality and the checks</w:t>
+      </w:r>
+      <w:r>
+        <w:t xml:space="preserve"> for the Registration page, </w:t>
+      </w:r>
+      <w:r>
+        <w:t xml:space="preserve">in the form of </w:t>
+      </w:r>
+      <w:proofErr w:type="spellStart"/>
+      <w:r>
+        <w:t>RegistrationFunc</w:t>
+      </w:r>
+      <w:proofErr w:type="spellEnd"/>
+      <w:r>
+        <w:t xml:space="preserve"> which uses the check file to confirm the legitimacy of the data and then sends it to the DB and </w:t>
+      </w:r>
+      <w:proofErr w:type="spellStart"/>
+      <w:r>
+        <w:t>RegistrationCheck</w:t>
+      </w:r>
+      <w:proofErr w:type="spellEnd"/>
+      <w:r>
+        <w:t xml:space="preserve"> which tests the data to prevent exceptions and future errors due to false information, illegal datatypes and general data inconsistencies.</w:t>
       </w:r>
     </w:p>
     <w:p>
@@ -64,57 +100,113 @@
     </w:p>
     <w:p>
       <w:r>
-        <w:t xml:space="preserve">    - Login page GUI - username and password fields and a functional log-in button (send info to LoginCheck.java)</w:t>
-      </w:r>
-    </w:p>
-    <w:p>
-      <w:r>
-        <w:t xml:space="preserve">    - </w:t>
-      </w:r>
-      <w:r>
-        <w:t>General Page</w:t>
-      </w:r>
-      <w:r>
-        <w:t xml:space="preserve"> GUI - a 'Hello' message and two buttons, the left button sends back to the login page, and the right </w:t>
-      </w:r>
-      <w:r>
-        <w:t>b</w:t>
-      </w:r>
-      <w:r>
-        <w:t>utton sends to the register page</w:t>
-      </w:r>
-    </w:p>
-    <w:p>
-      <w:r>
-        <w:t xml:space="preserve">    - Adding more checks for the registration checks (both in the Registration_gui.java and in the Registration.java)</w:t>
-      </w:r>
-    </w:p>
-    <w:p>
-      <w:r>
-        <w:t xml:space="preserve">    - Code quality control - This includes adding author comments at the top of the different files and monitoring what everyone has done, enforcing variable declarations to be in the beginning of the code, removing unnecessary auto-generated comments and adding useful ones (to every relatively complex and </w:t>
-      </w:r>
-      <w:r>
-        <w:t>important</w:t>
-      </w:r>
-      <w:r>
-        <w:t xml:space="preserve"> method and code segments), imposing basic indenting and whitespace practices, and  implementing proper project structure (e.g. having a separate folder for the functional files and a separate folder for the GUIs)</w:t>
-      </w:r>
-    </w:p>
-    <w:p>
-      <w:r>
-        <w:t xml:space="preserve">    - Coherency between the different pages of our app/website - consistent font (including font size), </w:t>
-      </w:r>
-      <w:r>
-        <w:t>colour</w:t>
-      </w:r>
-      <w:r>
-        <w:t xml:space="preserve"> theme (white and a specific  shade of blue), spacing, and </w:t>
-      </w:r>
-      <w:r>
-        <w:t>same</w:t>
-      </w:r>
-      <w:r>
-        <w:t xml:space="preserve"> sized windows</w:t>
+        <w:t xml:space="preserve"> </w:t>
+      </w:r>
+      <w:r>
+        <w:t xml:space="preserve">In sprint 1, Nikola did the </w:t>
+      </w:r>
+      <w:proofErr w:type="spellStart"/>
+      <w:r>
+        <w:t>Login</w:t>
+      </w:r>
+      <w:r>
+        <w:t>P</w:t>
+      </w:r>
+      <w:r>
+        <w:t>age</w:t>
+      </w:r>
+      <w:proofErr w:type="spellEnd"/>
+      <w:r>
+        <w:t xml:space="preserve"> </w:t>
+      </w:r>
+      <w:r>
+        <w:t xml:space="preserve">and the </w:t>
+      </w:r>
+      <w:proofErr w:type="spellStart"/>
+      <w:r>
+        <w:t>GeneralPage</w:t>
+      </w:r>
+      <w:proofErr w:type="spellEnd"/>
+      <w:r>
+        <w:t xml:space="preserve"> GUI</w:t>
+      </w:r>
+      <w:r>
+        <w:t>s, together with the appropriate functionality (</w:t>
+      </w:r>
+      <w:proofErr w:type="spellStart"/>
+      <w:r>
+        <w:t>LoginFunc</w:t>
+      </w:r>
+      <w:proofErr w:type="spellEnd"/>
+      <w:r>
+        <w:t>) and check (</w:t>
+      </w:r>
+      <w:proofErr w:type="spellStart"/>
+      <w:r>
+        <w:t>LoginCheck</w:t>
+      </w:r>
+      <w:proofErr w:type="spellEnd"/>
+      <w:r>
+        <w:t xml:space="preserve">) files to go along with them. </w:t>
+      </w:r>
+      <w:r>
+        <w:t xml:space="preserve">He also added </w:t>
+      </w:r>
+      <w:r>
+        <w:t xml:space="preserve">more checks </w:t>
+      </w:r>
+      <w:r>
+        <w:t xml:space="preserve">to </w:t>
+      </w:r>
+      <w:proofErr w:type="spellStart"/>
+      <w:r>
+        <w:t>RegistrationCheck</w:t>
+      </w:r>
+      <w:proofErr w:type="spellEnd"/>
+      <w:r>
+        <w:t>. Nick also spent time enforcing c</w:t>
+      </w:r>
+      <w:r>
+        <w:t xml:space="preserve">oherency between the different </w:t>
+      </w:r>
+      <w:r>
+        <w:t>pages, including</w:t>
+      </w:r>
+      <w:r>
+        <w:t xml:space="preserve"> consistent font</w:t>
+      </w:r>
+      <w:r>
+        <w:t xml:space="preserve">, </w:t>
+      </w:r>
+      <w:r>
+        <w:t xml:space="preserve">font size, colour theme, spacing, and </w:t>
+      </w:r>
+      <w:r>
+        <w:t xml:space="preserve">window </w:t>
+      </w:r>
+      <w:r>
+        <w:t>size</w:t>
+      </w:r>
+      <w:r>
+        <w:t xml:space="preserve">. Finally, for sprint 1, Nikola did two code quality reviews which </w:t>
+      </w:r>
+      <w:r>
+        <w:t>include</w:t>
+      </w:r>
+      <w:r>
+        <w:t xml:space="preserve">d </w:t>
+      </w:r>
+      <w:r>
+        <w:t>adding author comments</w:t>
+      </w:r>
+      <w:r>
+        <w:t xml:space="preserve">, </w:t>
+      </w:r>
+      <w:r>
+        <w:t>enforcing variable declarations to be in the beginning of the code, removing unnecessary auto-generated comments and adding useful ones, imposing basic indenting and whitespace practices, and implementing proper project structure</w:t>
+      </w:r>
+      <w:r>
+        <w:t>.</w:t>
       </w:r>
     </w:p>
     <w:p>
@@ -131,67 +223,37 @@
           <w:bCs/>
           <w:u w:val="single"/>
         </w:rPr>
-        <w:t>Callum</w:t>
-      </w:r>
-      <w:r>
-        <w:rPr>
-          <w:b/>
-          <w:bCs/>
-          <w:u w:val="single"/>
-        </w:rPr>
-        <w:t>:</w:t>
-      </w:r>
-    </w:p>
-    <w:p>
-      <w:r>
-        <w:t xml:space="preserve">    Test cases (learn how to do it and then do it)</w:t>
-      </w:r>
-    </w:p>
-    <w:p>
-      <w:r>
-        <w:t xml:space="preserve">    - for registration</w:t>
-      </w:r>
-      <w:r>
-        <w:t xml:space="preserve"> I</w:t>
-      </w:r>
-      <w:r>
-        <w:t xml:space="preserve"> will be testing inputs against desired outcomes, will check that details are tested correctly against registration creating test cases with JUNIT 5. Age will be checked to see if they accept the correct age: Cannot be under 18 and over 120. Phone number </w:t>
-      </w:r>
-      <w:r>
-        <w:t>f</w:t>
-      </w:r>
-      <w:r>
-        <w:t xml:space="preserve">ollows correct format and only one </w:t>
-      </w:r>
-      <w:proofErr w:type="gramStart"/>
-      <w:r>
-        <w:t>is accepted</w:t>
-      </w:r>
-      <w:proofErr w:type="gramEnd"/>
-      <w:r>
-        <w:t xml:space="preserve">. First name and surname must also not exceed 15 characters. Lastly, details </w:t>
-      </w:r>
-      <w:r>
-        <w:t>should not</w:t>
-      </w:r>
-      <w:r>
-        <w:t xml:space="preserve"> exceed </w:t>
-      </w:r>
-      <w:proofErr w:type="gramStart"/>
-      <w:r>
-        <w:t>100</w:t>
-      </w:r>
-      <w:proofErr w:type="gramEnd"/>
+        <w:t>Callum:</w:t>
+      </w:r>
+    </w:p>
+    <w:p>
+      <w:r>
+        <w:t xml:space="preserve">Callum took the role of the Tester for all the sprints. All in all, he committed 8 different test files in the </w:t>
+      </w:r>
+      <w:r>
+        <w:t>Test</w:t>
+      </w:r>
+      <w:r>
+        <w:t xml:space="preserve"> package in our </w:t>
+      </w:r>
+      <w:proofErr w:type="spellStart"/>
+      <w:r>
+        <w:t>git</w:t>
+      </w:r>
+      <w:proofErr w:type="spellEnd"/>
+      <w:r>
+        <w:t xml:space="preserve"> repo. He used both </w:t>
+      </w:r>
+      <w:proofErr w:type="spellStart"/>
+      <w:r>
+        <w:t>junit</w:t>
+      </w:r>
+      <w:proofErr w:type="spellEnd"/>
+      <w:r>
+        <w:t xml:space="preserve"> tests and Mockito to make sure that our interface doesn’t break in any corner cases. Callum wrote the three test specification documents by himself, where he provided more details on the different tests he conducted and justified his decisions.</w:t>
+      </w:r>
       <w:r>
         <w:t xml:space="preserve"> </w:t>
-      </w:r>
-      <w:r>
-        <w:t>characters.</w:t>
-      </w:r>
-    </w:p>
-    <w:p>
-      <w:r>
-        <w:t xml:space="preserve">    - for log in Will  </w:t>
       </w:r>
     </w:p>
     <w:p>
@@ -213,36 +275,29 @@
     </w:p>
     <w:p>
       <w:r>
-        <w:t xml:space="preserve">    I will be </w:t>
-      </w:r>
-      <w:r>
-        <w:t xml:space="preserve"> </w:t>
-      </w:r>
-      <w:r>
-        <w:t xml:space="preserve">creating the registration UI and making sure that it inserts new information into the database, </w:t>
-      </w:r>
-      <w:r>
-        <w:t>I</w:t>
-      </w:r>
-      <w:r>
-        <w:t xml:space="preserve"> will be doing test cases for making sure that no duplicate information is inserted and correct format is also followed with proper error messages</w:t>
-      </w:r>
-    </w:p>
-    <w:p>
-      <w:r>
-        <w:t xml:space="preserve">    I will also make a general UI to allow the patient to select </w:t>
-      </w:r>
-      <w:r>
-        <w:t>whether</w:t>
-      </w:r>
-      <w:r>
-        <w:t xml:space="preserve"> to login or register and make the </w:t>
-      </w:r>
-      <w:r>
-        <w:t>corresponding</w:t>
-      </w:r>
-      <w:r>
-        <w:t xml:space="preserve"> buttons to open the correct UI.</w:t>
+        <w:t>In sprint 1, Kristian</w:t>
+      </w:r>
+      <w:r>
+        <w:t xml:space="preserve"> creat</w:t>
+      </w:r>
+      <w:r>
+        <w:t>ed</w:t>
+      </w:r>
+      <w:r>
+        <w:t xml:space="preserve"> the registration UI and making sure that it inserts new information into the database, I will be doing test cases for making sure that no duplicate information is </w:t>
+      </w:r>
+      <w:proofErr w:type="gramStart"/>
+      <w:r>
+        <w:t>inserted</w:t>
+      </w:r>
+      <w:proofErr w:type="gramEnd"/>
+      <w:r>
+        <w:t xml:space="preserve"> and correct format is also followed with proper error messages</w:t>
+      </w:r>
+    </w:p>
+    <w:p>
+      <w:r>
+        <w:t xml:space="preserve">    I will also make a general UI to allow the patient to select whether to login or register and make the corresponding buttons to open the correct UI.</w:t>
       </w:r>
     </w:p>
     <w:p>
@@ -293,39 +348,19 @@
         <w:t xml:space="preserve"> </w:t>
       </w:r>
       <w:r>
-        <w:t xml:space="preserve">auto increments as more details are added (first patient to register is 1, second is 2, etc). Other details are First Name, Surname, Age, Gender, </w:t>
-      </w:r>
-      <w:r>
-        <w:t>Doctor Chosen</w:t>
-      </w:r>
-      <w:r>
-        <w:t>, Phone Number, Details. The only fields that allow null values are Phone Number and Details, since there is a</w:t>
+        <w:t>auto increments as more details are added (first patient to register is 1, second is 2, etc). Other details are First Name, Surname, Age, Gender, Doctor Chosen, Phone Number, Details. The only fields that allow null values are Phone Number and Details, since there is a</w:t>
       </w:r>
       <w:r>
         <w:t xml:space="preserve"> </w:t>
       </w:r>
       <w:r>
-        <w:t xml:space="preserve">chance that the patient doesn't have access to a phone and would need to communicate with the doctors in a different way. No details may </w:t>
-      </w:r>
-      <w:proofErr w:type="gramStart"/>
-      <w:r>
-        <w:t>be</w:t>
+        <w:t>chance that the patient doesn't have access to a phone and would need to communicate with the doctors in a different way. No details may be</w:t>
       </w:r>
       <w:r>
         <w:t xml:space="preserve"> </w:t>
       </w:r>
       <w:r>
-        <w:t>needed</w:t>
-      </w:r>
-      <w:proofErr w:type="gramEnd"/>
-      <w:r>
-        <w:t xml:space="preserve"> as well. The database is initialised when the app is launched, and won't be reset unless </w:t>
-      </w:r>
-      <w:r>
-        <w:t>General Page</w:t>
-      </w:r>
-      <w:r>
-        <w:t xml:space="preserve"> is directly opened again.</w:t>
+        <w:t>needed as well. The database is initialised when the app is launched, and won't be reset unless General Page is directly opened again.</w:t>
       </w:r>
     </w:p>
     <w:sectPr>
@@ -764,6 +799,17 @@
     <w:semiHidden/>
     <w:unhideWhenUsed/>
   </w:style>
+  <w:style w:type="paragraph" w:styleId="ListParagraph">
+    <w:name w:val="List Paragraph"/>
+    <w:basedOn w:val="Normal"/>
+    <w:uiPriority w:val="34"/>
+    <w:qFormat/>
+    <w:rsid w:val="003A4F50"/>
+    <w:pPr>
+      <w:ind w:left="720"/>
+      <w:contextualSpacing/>
+    </w:pPr>
+  </w:style>
 </w:styles>
 </file>
 

</xml_diff>

<commit_message>
Add info on Tare's and Kristian's contributions
</commit_message>
<xml_diff>
--- a/.Non-project/GroupPlans/docx/Sprint1.docx
+++ b/.Non-project/GroupPlans/docx/Sprint1.docx
@@ -3,250 +3,1039 @@
 <w:document xmlns:wpc="http://schemas.microsoft.com/office/word/2010/wordprocessingCanvas" xmlns:cx="http://schemas.microsoft.com/office/drawing/2014/chartex" xmlns:cx1="http://schemas.microsoft.com/office/drawing/2015/9/8/chartex" xmlns:cx2="http://schemas.microsoft.com/office/drawing/2015/10/21/chartex" xmlns:cx3="http://schemas.microsoft.com/office/drawing/2016/5/9/chartex" xmlns:cx4="http://schemas.microsoft.com/office/drawing/2016/5/10/chartex" xmlns:cx5="http://schemas.microsoft.com/office/drawing/2016/5/11/chartex" xmlns:cx6="http://schemas.microsoft.com/office/drawing/2016/5/12/chartex" xmlns:cx7="http://schemas.microsoft.com/office/drawing/2016/5/13/chartex" xmlns:cx8="http://schemas.microsoft.com/office/drawing/2016/5/14/chartex" xmlns:mc="http://schemas.openxmlformats.org/markup-compatibility/2006" xmlns:aink="http://schemas.microsoft.com/office/drawing/2016/ink" xmlns:am3d="http://schemas.microsoft.com/office/drawing/2017/model3d" xmlns:o="urn:schemas-microsoft-com:office:office" xmlns:oel="http://schemas.microsoft.com/office/2019/extlst" xmlns:r="http://schemas.openxmlformats.org/officeDocument/2006/relationships" xmlns:m="http://schemas.openxmlformats.org/officeDocument/2006/math" xmlns:v="urn:schemas-microsoft-com:vml" xmlns:wp14="http://schemas.microsoft.com/office/word/2010/wordprocessingDrawing" xmlns:wp="http://schemas.openxmlformats.org/drawingml/2006/wordprocessingDrawing" xmlns:w10="urn:schemas-microsoft-com:office:word" xmlns:w="http://schemas.openxmlformats.org/wordprocessingml/2006/main" xmlns:w14="http://schemas.microsoft.com/office/word/2010/wordml" xmlns:w15="http://schemas.microsoft.com/office/word/2012/wordml" xmlns:w16cex="http://schemas.microsoft.com/office/word/2018/wordml/cex" xmlns:w16cid="http://schemas.microsoft.com/office/word/2016/wordml/cid" xmlns:w16="http://schemas.microsoft.com/office/word/2018/wordml" xmlns:w16sdtdh="http://schemas.microsoft.com/office/word/2020/wordml/sdtdatahash" xmlns:w16se="http://schemas.microsoft.com/office/word/2015/wordml/symex" xmlns:wpg="http://schemas.microsoft.com/office/word/2010/wordprocessingGroup" xmlns:wpi="http://schemas.microsoft.com/office/word/2010/wordprocessingInk" xmlns:wne="http://schemas.microsoft.com/office/word/2006/wordml" xmlns:wps="http://schemas.microsoft.com/office/word/2010/wordprocessingShape" mc:Ignorable="w14 w15 w16se w16cid w16 w16cex w16sdtdh wp14">
   <w:body>
     <w:p>
-      <w:r>
+      <w:pPr>
+        <w:spacing w:line="240" w:lineRule="auto"/>
+        <w:jc w:val="center"/>
+        <w:rPr>
+          <w:rFonts w:ascii="Abadi" w:hAnsi="Abadi" w:cs="Biome"/>
+          <w:sz w:val="28"/>
+          <w:szCs w:val="28"/>
+        </w:rPr>
+      </w:pPr>
+      <w:r>
+        <w:rPr>
+          <w:rFonts w:ascii="Abadi" w:hAnsi="Abadi" w:cs="Biome"/>
+          <w:sz w:val="28"/>
+          <w:szCs w:val="28"/>
+        </w:rPr>
         <w:t>Group Organization Plan</w:t>
-      </w:r>
-    </w:p>
-    <w:p>
-      <w:r>
-        <w:t>(Group 16A – Nikola, Ethan, Callum, Kristian and Tare)</w:t>
-      </w:r>
-    </w:p>
-    <w:p>
-      <w:r>
-        <w:rPr>
-          <w:b/>
-          <w:bCs/>
-          <w:u w:val="single"/>
-        </w:rPr>
-        <w:t>Ethan</w:t>
-      </w:r>
-      <w:r>
-        <w:t>:</w:t>
-      </w:r>
-    </w:p>
-    <w:p>
-      <w:r>
-        <w:t>In sprint 1, Ethan created the Patients and the Bookings</w:t>
-      </w:r>
-      <w:r>
-        <w:t xml:space="preserve"> database</w:t>
-      </w:r>
-      <w:r>
-        <w:t>s</w:t>
-      </w:r>
-      <w:r>
-        <w:t xml:space="preserve">, </w:t>
-      </w:r>
-      <w:r>
-        <w:t>together some accompanying ease-of-life methods for the rest of the files to refer to</w:t>
-      </w:r>
-      <w:r>
-        <w:t xml:space="preserve">. </w:t>
-      </w:r>
-      <w:r>
-        <w:t xml:space="preserve">He also took on the </w:t>
-      </w:r>
-      <w:r>
-        <w:t>functionality and the checks</w:t>
-      </w:r>
-      <w:r>
-        <w:t xml:space="preserve"> for the Registration page, </w:t>
-      </w:r>
-      <w:r>
-        <w:t>in the form of RegistrationFunc which uses the check file to confirm the legitimacy of the data and then sends it to the DB and RegistrationCheck which tests the data to prevent exceptions and future errors due to false information, illegal datatypes and general data inconsistencies.</w:t>
       </w:r>
     </w:p>
     <w:p>
       <w:pPr>
-        <w:rPr>
-          <w:b/>
-          <w:bCs/>
-          <w:u w:val="single"/>
+        <w:spacing w:line="240" w:lineRule="auto"/>
+        <w:jc w:val="center"/>
+        <w:rPr>
+          <w:rFonts w:ascii="Abadi" w:hAnsi="Abadi" w:cs="Biome"/>
+          <w:sz w:val="20"/>
+          <w:szCs w:val="20"/>
         </w:rPr>
       </w:pPr>
       <w:r>
         <w:rPr>
-          <w:b/>
-          <w:bCs/>
-          <w:u w:val="single"/>
-        </w:rPr>
-        <w:t>Nikola:</w:t>
-      </w:r>
-    </w:p>
-    <w:p>
-      <w:r>
-        <w:t xml:space="preserve"> </w:t>
-      </w:r>
-      <w:r>
-        <w:t xml:space="preserve">In sprint 1, Nikola did the </w:t>
-      </w:r>
-      <w:r>
-        <w:t>Login</w:t>
-      </w:r>
-      <w:r>
-        <w:t>P</w:t>
-      </w:r>
-      <w:r>
-        <w:t xml:space="preserve">age </w:t>
-      </w:r>
-      <w:r>
-        <w:t xml:space="preserve">and the </w:t>
-      </w:r>
-      <w:r>
-        <w:t>GeneralPage GUI</w:t>
-      </w:r>
-      <w:r>
-        <w:t xml:space="preserve">s, together with the appropriate functionality (LoginFunc) and check (LoginCheck) files to go along with them. </w:t>
-      </w:r>
-      <w:r>
-        <w:t xml:space="preserve">He also added </w:t>
-      </w:r>
-      <w:r>
-        <w:t xml:space="preserve">more checks </w:t>
-      </w:r>
-      <w:r>
-        <w:t>to RegistrationCheck. Nick also spent time enforcing c</w:t>
-      </w:r>
-      <w:r>
-        <w:t xml:space="preserve">oherency between the different </w:t>
-      </w:r>
-      <w:r>
-        <w:t>pages, including</w:t>
-      </w:r>
-      <w:r>
-        <w:t xml:space="preserve"> consistent font</w:t>
-      </w:r>
-      <w:r>
-        <w:t xml:space="preserve">, </w:t>
-      </w:r>
-      <w:r>
-        <w:t xml:space="preserve">font size, colour theme, spacing, and </w:t>
-      </w:r>
-      <w:r>
-        <w:t xml:space="preserve">window </w:t>
-      </w:r>
-      <w:r>
-        <w:t>size</w:t>
-      </w:r>
-      <w:r>
-        <w:t xml:space="preserve">. Finally, for sprint 1, Nikola did two code quality reviews which </w:t>
-      </w:r>
-      <w:r>
-        <w:t>include</w:t>
-      </w:r>
-      <w:r>
-        <w:t xml:space="preserve">d </w:t>
-      </w:r>
-      <w:r>
-        <w:t>adding author comments</w:t>
-      </w:r>
-      <w:r>
-        <w:t xml:space="preserve">, </w:t>
-      </w:r>
-      <w:r>
-        <w:t>enforcing variable declarations to be in the beginning of the code, removing unnecessary auto-generated comments and adding useful ones, imposing basic indenting and whitespace practices, and implementing proper project structure</w:t>
-      </w:r>
-      <w:r>
-        <w:t>.</w:t>
+          <w:rFonts w:ascii="Abadi" w:hAnsi="Abadi" w:cs="Biome"/>
+          <w:sz w:val="20"/>
+          <w:szCs w:val="20"/>
+        </w:rPr>
+        <w:t xml:space="preserve">(Group 16A – Nikola, Ethan, Callum, </w:t>
+      </w:r>
+      <w:proofErr w:type="gramStart"/>
+      <w:r>
+        <w:rPr>
+          <w:rFonts w:ascii="Abadi" w:hAnsi="Abadi" w:cs="Biome"/>
+          <w:sz w:val="20"/>
+          <w:szCs w:val="20"/>
+        </w:rPr>
+        <w:t>Kristian</w:t>
+      </w:r>
+      <w:proofErr w:type="gramEnd"/>
+      <w:r>
+        <w:rPr>
+          <w:rFonts w:ascii="Abadi" w:hAnsi="Abadi" w:cs="Biome"/>
+          <w:sz w:val="20"/>
+          <w:szCs w:val="20"/>
+        </w:rPr>
+        <w:t xml:space="preserve"> and Tare)</w:t>
       </w:r>
     </w:p>
     <w:p>
       <w:pPr>
-        <w:rPr>
-          <w:b/>
-          <w:bCs/>
-          <w:u w:val="single"/>
+        <w:spacing w:line="240" w:lineRule="auto"/>
+        <w:rPr>
+          <w:rFonts w:ascii="Abadi" w:hAnsi="Abadi" w:cs="Biome"/>
+          <w:sz w:val="20"/>
+          <w:szCs w:val="20"/>
         </w:rPr>
       </w:pPr>
-      <w:r>
-        <w:rPr>
-          <w:b/>
-          <w:bCs/>
-          <w:u w:val="single"/>
-        </w:rPr>
-        <w:t>Callum:</w:t>
-      </w:r>
-    </w:p>
-    <w:p>
-      <w:r>
-        <w:t xml:space="preserve">Callum took the role of the Tester for all the sprints. All in all, he committed 8 different test files in the </w:t>
-      </w:r>
-      <w:r>
-        <w:t>Test</w:t>
-      </w:r>
-      <w:r>
-        <w:t xml:space="preserve"> package in our git repo. He used both junit tests and Mockito to make sure that our interface doesn’t break in any corner cases. Callum wrote the three test specification documents by himself, where he provided more details on the different tests he conducted and justified his decisions.</w:t>
-      </w:r>
-      <w:r>
-        <w:t xml:space="preserve"> </w:t>
-      </w:r>
     </w:p>
     <w:p>
       <w:pPr>
         <w:rPr>
+          <w:rFonts w:ascii="Abadi" w:hAnsi="Abadi" w:cs="Biome"/>
+          <w:sz w:val="24"/>
+          <w:szCs w:val="24"/>
+        </w:rPr>
+      </w:pPr>
+      <w:r>
+        <w:rPr>
+          <w:rFonts w:ascii="Abadi" w:hAnsi="Abadi" w:cs="Biome"/>
           <w:b/>
           <w:bCs/>
+          <w:sz w:val="24"/>
+          <w:szCs w:val="24"/>
           <w:u w:val="single"/>
         </w:rPr>
-      </w:pPr>
-      <w:r>
-        <w:rPr>
-          <w:b/>
-          <w:bCs/>
-          <w:u w:val="single"/>
-        </w:rPr>
-        <w:t>Kristian:</w:t>
-      </w:r>
-    </w:p>
-    <w:p>
-      <w:r>
-        <w:t>In sprint 1, Kristian</w:t>
-      </w:r>
-      <w:r>
-        <w:t xml:space="preserve"> creat</w:t>
-      </w:r>
-      <w:r>
-        <w:t>ed</w:t>
-      </w:r>
-      <w:r>
-        <w:t xml:space="preserve"> the registration UI and making sure that it inserts new information into the database, I will be doing test cases for making sure that no duplicate information is inserted and correct format is also followed with proper error messages</w:t>
-      </w:r>
-    </w:p>
-    <w:p>
-      <w:r>
-        <w:t xml:space="preserve">    I will also make a general UI to allow the patient to select whether to login or register and make the corresponding buttons to open the correct UI.</w:t>
+        <w:t>Ethan</w:t>
+      </w:r>
+      <w:r>
+        <w:rPr>
+          <w:rFonts w:ascii="Abadi" w:hAnsi="Abadi" w:cs="Biome"/>
+          <w:sz w:val="24"/>
+          <w:szCs w:val="24"/>
+        </w:rPr>
+        <w:t>:</w:t>
       </w:r>
     </w:p>
     <w:p>
       <w:pPr>
-        <w:rPr>
+        <w:ind w:firstLine="720"/>
+        <w:rPr>
+          <w:rFonts w:ascii="Abadi" w:hAnsi="Abadi" w:cs="Biome"/>
+          <w:sz w:val="24"/>
+          <w:szCs w:val="24"/>
+        </w:rPr>
+      </w:pPr>
+      <w:r>
+        <w:rPr>
+          <w:rFonts w:ascii="Abadi" w:hAnsi="Abadi" w:cs="Biome"/>
+          <w:sz w:val="24"/>
+          <w:szCs w:val="24"/>
+        </w:rPr>
+        <w:t>In sprint 1, Ethan created the Patients and the Bookings</w:t>
+      </w:r>
+      <w:r>
+        <w:rPr>
+          <w:rFonts w:ascii="Abadi" w:hAnsi="Abadi" w:cs="Biome"/>
+          <w:sz w:val="24"/>
+          <w:szCs w:val="24"/>
+        </w:rPr>
+        <w:t xml:space="preserve"> database</w:t>
+      </w:r>
+      <w:r>
+        <w:rPr>
+          <w:rFonts w:ascii="Abadi" w:hAnsi="Abadi" w:cs="Biome"/>
+          <w:sz w:val="24"/>
+          <w:szCs w:val="24"/>
+        </w:rPr>
+        <w:t>s</w:t>
+      </w:r>
+      <w:r>
+        <w:rPr>
+          <w:rFonts w:ascii="Abadi" w:hAnsi="Abadi" w:cs="Biome"/>
+          <w:sz w:val="24"/>
+          <w:szCs w:val="24"/>
+        </w:rPr>
+        <w:t xml:space="preserve">, </w:t>
+      </w:r>
+      <w:r>
+        <w:rPr>
+          <w:rFonts w:ascii="Abadi" w:hAnsi="Abadi" w:cs="Biome"/>
+          <w:sz w:val="24"/>
+          <w:szCs w:val="24"/>
+        </w:rPr>
+        <w:t xml:space="preserve">together </w:t>
+      </w:r>
+      <w:r>
+        <w:rPr>
+          <w:rFonts w:ascii="Abadi" w:hAnsi="Abadi" w:cs="Biome"/>
+          <w:sz w:val="24"/>
+          <w:szCs w:val="24"/>
+        </w:rPr>
+        <w:t xml:space="preserve">with </w:t>
+      </w:r>
+      <w:r>
+        <w:rPr>
+          <w:rFonts w:ascii="Abadi" w:hAnsi="Abadi" w:cs="Biome"/>
+          <w:sz w:val="24"/>
+          <w:szCs w:val="24"/>
+        </w:rPr>
+        <w:t>ease-of-life methods for the rest of the files to refer to</w:t>
+      </w:r>
+      <w:r>
+        <w:rPr>
+          <w:rFonts w:ascii="Abadi" w:hAnsi="Abadi" w:cs="Biome"/>
+          <w:sz w:val="24"/>
+          <w:szCs w:val="24"/>
+        </w:rPr>
+        <w:t xml:space="preserve">. </w:t>
+      </w:r>
+      <w:r>
+        <w:rPr>
+          <w:rFonts w:ascii="Abadi" w:hAnsi="Abadi" w:cs="Biome"/>
+          <w:sz w:val="24"/>
+          <w:szCs w:val="24"/>
+        </w:rPr>
+        <w:t xml:space="preserve">He also took on the </w:t>
+      </w:r>
+      <w:r>
+        <w:rPr>
+          <w:rFonts w:ascii="Abadi" w:hAnsi="Abadi" w:cs="Biome"/>
+          <w:sz w:val="24"/>
+          <w:szCs w:val="24"/>
+        </w:rPr>
+        <w:t>functionality and the checks</w:t>
+      </w:r>
+      <w:r>
+        <w:rPr>
+          <w:rFonts w:ascii="Abadi" w:hAnsi="Abadi" w:cs="Biome"/>
+          <w:sz w:val="24"/>
+          <w:szCs w:val="24"/>
+        </w:rPr>
+        <w:t xml:space="preserve"> for the Registration page, </w:t>
+      </w:r>
+      <w:r>
+        <w:rPr>
+          <w:rFonts w:ascii="Abadi" w:hAnsi="Abadi" w:cs="Biome"/>
+          <w:sz w:val="24"/>
+          <w:szCs w:val="24"/>
+        </w:rPr>
+        <w:t xml:space="preserve">in the form of </w:t>
+      </w:r>
+      <w:proofErr w:type="spellStart"/>
+      <w:r>
+        <w:rPr>
+          <w:rFonts w:ascii="Abadi" w:hAnsi="Abadi" w:cs="Biome"/>
+          <w:sz w:val="24"/>
+          <w:szCs w:val="24"/>
+        </w:rPr>
+        <w:t>RegistrationFunc</w:t>
+      </w:r>
+      <w:proofErr w:type="spellEnd"/>
+      <w:r>
+        <w:rPr>
+          <w:rFonts w:ascii="Abadi" w:hAnsi="Abadi" w:cs="Biome"/>
+          <w:sz w:val="24"/>
+          <w:szCs w:val="24"/>
+        </w:rPr>
+        <w:t xml:space="preserve"> </w:t>
+      </w:r>
+      <w:r>
+        <w:rPr>
+          <w:rFonts w:ascii="Abadi" w:hAnsi="Abadi" w:cs="Biome"/>
+          <w:sz w:val="24"/>
+          <w:szCs w:val="24"/>
+        </w:rPr>
+        <w:t xml:space="preserve">that sends that data to the database </w:t>
+      </w:r>
+      <w:r>
+        <w:rPr>
+          <w:rFonts w:ascii="Abadi" w:hAnsi="Abadi" w:cs="Biome"/>
+          <w:sz w:val="24"/>
+          <w:szCs w:val="24"/>
+        </w:rPr>
+        <w:t xml:space="preserve">and </w:t>
+      </w:r>
+      <w:proofErr w:type="spellStart"/>
+      <w:r>
+        <w:rPr>
+          <w:rFonts w:ascii="Abadi" w:hAnsi="Abadi" w:cs="Biome"/>
+          <w:sz w:val="24"/>
+          <w:szCs w:val="24"/>
+        </w:rPr>
+        <w:t>RegistrationCheck</w:t>
+      </w:r>
+      <w:proofErr w:type="spellEnd"/>
+      <w:r>
+        <w:rPr>
+          <w:rFonts w:ascii="Abadi" w:hAnsi="Abadi" w:cs="Biome"/>
+          <w:sz w:val="24"/>
+          <w:szCs w:val="24"/>
+        </w:rPr>
+        <w:t xml:space="preserve"> which tests the data to prevent </w:t>
+      </w:r>
+      <w:r>
+        <w:rPr>
+          <w:rFonts w:ascii="Abadi" w:hAnsi="Abadi" w:cs="Biome"/>
+          <w:sz w:val="24"/>
+          <w:szCs w:val="24"/>
+        </w:rPr>
+        <w:t>exceptions</w:t>
+      </w:r>
+      <w:r>
+        <w:rPr>
+          <w:rFonts w:ascii="Abadi" w:hAnsi="Abadi" w:cs="Biome"/>
+          <w:sz w:val="24"/>
+          <w:szCs w:val="24"/>
+        </w:rPr>
+        <w:t>.</w:t>
+      </w:r>
+    </w:p>
+    <w:p>
+      <w:pPr>
+        <w:rPr>
+          <w:rFonts w:ascii="Abadi" w:hAnsi="Abadi" w:cs="Biome"/>
           <w:b/>
           <w:bCs/>
+          <w:sz w:val="24"/>
+          <w:szCs w:val="24"/>
           <w:u w:val="single"/>
         </w:rPr>
       </w:pPr>
-      <w:r>
-        <w:rPr>
+    </w:p>
+    <w:p>
+      <w:pPr>
+        <w:rPr>
+          <w:rFonts w:ascii="Abadi" w:hAnsi="Abadi" w:cs="Biome"/>
           <w:b/>
           <w:bCs/>
+          <w:sz w:val="24"/>
+          <w:szCs w:val="24"/>
           <w:u w:val="single"/>
         </w:rPr>
-        <w:t>Tare:</w:t>
+      </w:pPr>
+      <w:r>
+        <w:rPr>
+          <w:rFonts w:ascii="Abadi" w:hAnsi="Abadi" w:cs="Biome"/>
+          <w:b/>
+          <w:bCs/>
+          <w:sz w:val="24"/>
+          <w:szCs w:val="24"/>
+          <w:u w:val="single"/>
+        </w:rPr>
+        <w:t>Nikola:</w:t>
       </w:r>
     </w:p>
     <w:p>
-      <w:r>
-        <w:t xml:space="preserve">  </w:t>
-      </w:r>
-      <w:r>
-        <w:t xml:space="preserve">Tare didn’t do anything for sprints 1 and 3, he only contributed during sprint 2. His contribution consisted of the DoctorsDetailsPage. He, unfortunately, didn’t manage to get it to work, so </w:t>
-      </w:r>
-      <w:r>
+      <w:pPr>
+        <w:ind w:firstLine="720"/>
+        <w:rPr>
+          <w:rFonts w:ascii="Abadi" w:hAnsi="Abadi" w:cs="Biome"/>
+          <w:sz w:val="24"/>
+          <w:szCs w:val="24"/>
+        </w:rPr>
+      </w:pPr>
+      <w:r>
+        <w:rPr>
+          <w:rFonts w:ascii="Abadi" w:hAnsi="Abadi" w:cs="Biome"/>
+          <w:sz w:val="24"/>
+          <w:szCs w:val="24"/>
+        </w:rPr>
+        <w:t xml:space="preserve">In sprint 1, Nikola did the </w:t>
+      </w:r>
+      <w:proofErr w:type="spellStart"/>
+      <w:r>
+        <w:rPr>
+          <w:rFonts w:ascii="Abadi" w:hAnsi="Abadi" w:cs="Biome"/>
+          <w:sz w:val="24"/>
+          <w:szCs w:val="24"/>
+        </w:rPr>
+        <w:t>Login</w:t>
+      </w:r>
+      <w:r>
+        <w:rPr>
+          <w:rFonts w:ascii="Abadi" w:hAnsi="Abadi" w:cs="Biome"/>
+          <w:sz w:val="24"/>
+          <w:szCs w:val="24"/>
+        </w:rPr>
+        <w:t>P</w:t>
+      </w:r>
+      <w:r>
+        <w:rPr>
+          <w:rFonts w:ascii="Abadi" w:hAnsi="Abadi" w:cs="Biome"/>
+          <w:sz w:val="24"/>
+          <w:szCs w:val="24"/>
+        </w:rPr>
+        <w:t>age</w:t>
+      </w:r>
+      <w:proofErr w:type="spellEnd"/>
+      <w:r>
+        <w:rPr>
+          <w:rFonts w:ascii="Abadi" w:hAnsi="Abadi" w:cs="Biome"/>
+          <w:sz w:val="24"/>
+          <w:szCs w:val="24"/>
+        </w:rPr>
+        <w:t xml:space="preserve"> </w:t>
+      </w:r>
+      <w:r>
+        <w:rPr>
+          <w:rFonts w:ascii="Abadi" w:hAnsi="Abadi" w:cs="Biome"/>
+          <w:sz w:val="24"/>
+          <w:szCs w:val="24"/>
+        </w:rPr>
+        <w:t xml:space="preserve">and the </w:t>
+      </w:r>
+      <w:proofErr w:type="spellStart"/>
+      <w:r>
+        <w:rPr>
+          <w:rFonts w:ascii="Abadi" w:hAnsi="Abadi" w:cs="Biome"/>
+          <w:sz w:val="24"/>
+          <w:szCs w:val="24"/>
+        </w:rPr>
+        <w:t>GeneralPage</w:t>
+      </w:r>
+      <w:proofErr w:type="spellEnd"/>
+      <w:r>
+        <w:rPr>
+          <w:rFonts w:ascii="Abadi" w:hAnsi="Abadi" w:cs="Biome"/>
+          <w:sz w:val="24"/>
+          <w:szCs w:val="24"/>
+        </w:rPr>
+        <w:t xml:space="preserve"> GUI</w:t>
+      </w:r>
+      <w:r>
+        <w:rPr>
+          <w:rFonts w:ascii="Abadi" w:hAnsi="Abadi" w:cs="Biome"/>
+          <w:sz w:val="24"/>
+          <w:szCs w:val="24"/>
+        </w:rPr>
+        <w:t>s, together with the appropriate functionality (</w:t>
+      </w:r>
+      <w:proofErr w:type="spellStart"/>
+      <w:r>
+        <w:rPr>
+          <w:rFonts w:ascii="Abadi" w:hAnsi="Abadi" w:cs="Biome"/>
+          <w:sz w:val="24"/>
+          <w:szCs w:val="24"/>
+        </w:rPr>
+        <w:t>LoginFunc</w:t>
+      </w:r>
+      <w:proofErr w:type="spellEnd"/>
+      <w:r>
+        <w:rPr>
+          <w:rFonts w:ascii="Abadi" w:hAnsi="Abadi" w:cs="Biome"/>
+          <w:sz w:val="24"/>
+          <w:szCs w:val="24"/>
+        </w:rPr>
+        <w:t>) and check (</w:t>
+      </w:r>
+      <w:proofErr w:type="spellStart"/>
+      <w:r>
+        <w:rPr>
+          <w:rFonts w:ascii="Abadi" w:hAnsi="Abadi" w:cs="Biome"/>
+          <w:sz w:val="24"/>
+          <w:szCs w:val="24"/>
+        </w:rPr>
+        <w:t>LoginCheck</w:t>
+      </w:r>
+      <w:proofErr w:type="spellEnd"/>
+      <w:r>
+        <w:rPr>
+          <w:rFonts w:ascii="Abadi" w:hAnsi="Abadi" w:cs="Biome"/>
+          <w:sz w:val="24"/>
+          <w:szCs w:val="24"/>
+        </w:rPr>
+        <w:t xml:space="preserve">) </w:t>
+      </w:r>
+      <w:r>
+        <w:rPr>
+          <w:rFonts w:ascii="Abadi" w:hAnsi="Abadi" w:cs="Biome"/>
+          <w:sz w:val="24"/>
+          <w:szCs w:val="24"/>
+        </w:rPr>
+        <w:t>files</w:t>
+      </w:r>
+      <w:r>
+        <w:rPr>
+          <w:rFonts w:ascii="Abadi" w:hAnsi="Abadi" w:cs="Biome"/>
+          <w:sz w:val="24"/>
+          <w:szCs w:val="24"/>
+        </w:rPr>
+        <w:t xml:space="preserve">. </w:t>
+      </w:r>
+      <w:r>
+        <w:rPr>
+          <w:rFonts w:ascii="Abadi" w:hAnsi="Abadi" w:cs="Biome"/>
+          <w:sz w:val="24"/>
+          <w:szCs w:val="24"/>
+        </w:rPr>
+        <w:t xml:space="preserve">He also </w:t>
+      </w:r>
+      <w:r>
+        <w:rPr>
+          <w:rFonts w:ascii="Abadi" w:hAnsi="Abadi" w:cs="Biome"/>
+          <w:sz w:val="24"/>
+          <w:szCs w:val="24"/>
+        </w:rPr>
+        <w:t>expanded</w:t>
+      </w:r>
+      <w:r>
+        <w:rPr>
+          <w:rFonts w:ascii="Abadi" w:hAnsi="Abadi" w:cs="Biome"/>
+          <w:sz w:val="24"/>
+          <w:szCs w:val="24"/>
+        </w:rPr>
+        <w:t xml:space="preserve"> </w:t>
+      </w:r>
+      <w:proofErr w:type="spellStart"/>
+      <w:r>
+        <w:rPr>
+          <w:rFonts w:ascii="Abadi" w:hAnsi="Abadi" w:cs="Biome"/>
+          <w:sz w:val="24"/>
+          <w:szCs w:val="24"/>
+        </w:rPr>
+        <w:t>RegistrationCheck</w:t>
+      </w:r>
+      <w:proofErr w:type="spellEnd"/>
+      <w:r>
+        <w:rPr>
+          <w:rFonts w:ascii="Abadi" w:hAnsi="Abadi" w:cs="Biome"/>
+          <w:sz w:val="24"/>
+          <w:szCs w:val="24"/>
+        </w:rPr>
+        <w:t>. Nick also spent time enforcing c</w:t>
+      </w:r>
+      <w:r>
+        <w:rPr>
+          <w:rFonts w:ascii="Abadi" w:hAnsi="Abadi" w:cs="Biome"/>
+          <w:sz w:val="24"/>
+          <w:szCs w:val="24"/>
+        </w:rPr>
+        <w:t xml:space="preserve">oherency between the different </w:t>
+      </w:r>
+      <w:r>
+        <w:rPr>
+          <w:rFonts w:ascii="Abadi" w:hAnsi="Abadi" w:cs="Biome"/>
+          <w:sz w:val="24"/>
+          <w:szCs w:val="24"/>
+        </w:rPr>
+        <w:t>pages, including</w:t>
+      </w:r>
+      <w:r>
+        <w:rPr>
+          <w:rFonts w:ascii="Abadi" w:hAnsi="Abadi" w:cs="Biome"/>
+          <w:sz w:val="24"/>
+          <w:szCs w:val="24"/>
+        </w:rPr>
+        <w:t xml:space="preserve"> consistent font</w:t>
+      </w:r>
+      <w:r>
+        <w:rPr>
+          <w:rFonts w:ascii="Abadi" w:hAnsi="Abadi" w:cs="Biome"/>
+          <w:sz w:val="24"/>
+          <w:szCs w:val="24"/>
+        </w:rPr>
+        <w:t xml:space="preserve">, </w:t>
+      </w:r>
+      <w:r>
+        <w:rPr>
+          <w:rFonts w:ascii="Abadi" w:hAnsi="Abadi" w:cs="Biome"/>
+          <w:sz w:val="24"/>
+          <w:szCs w:val="24"/>
+        </w:rPr>
+        <w:t>font size, colour theme</w:t>
+      </w:r>
+      <w:r>
+        <w:rPr>
+          <w:rFonts w:ascii="Abadi" w:hAnsi="Abadi" w:cs="Biome"/>
+          <w:sz w:val="24"/>
+          <w:szCs w:val="24"/>
+        </w:rPr>
+        <w:t xml:space="preserve"> etc</w:t>
+      </w:r>
+      <w:r>
+        <w:rPr>
+          <w:rFonts w:ascii="Abadi" w:hAnsi="Abadi" w:cs="Biome"/>
+          <w:sz w:val="24"/>
+          <w:szCs w:val="24"/>
+        </w:rPr>
+        <w:t xml:space="preserve">. Finally, for sprint 1, Nikola did two code quality reviews which </w:t>
+      </w:r>
+      <w:r>
+        <w:rPr>
+          <w:rFonts w:ascii="Abadi" w:hAnsi="Abadi" w:cs="Biome"/>
+          <w:sz w:val="24"/>
+          <w:szCs w:val="24"/>
+        </w:rPr>
+        <w:t>include</w:t>
+      </w:r>
+      <w:r>
+        <w:rPr>
+          <w:rFonts w:ascii="Abadi" w:hAnsi="Abadi" w:cs="Biome"/>
+          <w:sz w:val="24"/>
+          <w:szCs w:val="24"/>
+        </w:rPr>
+        <w:t xml:space="preserve">d </w:t>
+      </w:r>
+      <w:r>
+        <w:rPr>
+          <w:rFonts w:ascii="Abadi" w:hAnsi="Abadi" w:cs="Biome"/>
+          <w:sz w:val="24"/>
+          <w:szCs w:val="24"/>
+        </w:rPr>
+        <w:t>adding author comments, imposing basic indenting practices, and implementing proper project structure</w:t>
+      </w:r>
+      <w:r>
+        <w:rPr>
+          <w:rFonts w:ascii="Abadi" w:hAnsi="Abadi" w:cs="Biome"/>
+          <w:sz w:val="24"/>
+          <w:szCs w:val="24"/>
+        </w:rPr>
+        <w:t>.</w:t>
+      </w:r>
+      <w:r>
+        <w:rPr>
+          <w:rFonts w:ascii="Abadi" w:hAnsi="Abadi" w:cs="Biome"/>
+          <w:sz w:val="24"/>
+          <w:szCs w:val="24"/>
+        </w:rPr>
+        <w:t xml:space="preserve"> In sprint 2, Nick took on the arrange booking functionality, which included </w:t>
+      </w:r>
+      <w:proofErr w:type="spellStart"/>
+      <w:r>
+        <w:rPr>
+          <w:rFonts w:ascii="Abadi" w:hAnsi="Abadi" w:cs="Biome"/>
+          <w:sz w:val="24"/>
+          <w:szCs w:val="24"/>
+        </w:rPr>
+        <w:t>BookingPage</w:t>
+      </w:r>
+      <w:proofErr w:type="spellEnd"/>
+      <w:r>
+        <w:rPr>
+          <w:rFonts w:ascii="Abadi" w:hAnsi="Abadi" w:cs="Biome"/>
+          <w:sz w:val="24"/>
+          <w:szCs w:val="24"/>
+        </w:rPr>
+        <w:t xml:space="preserve">, </w:t>
+      </w:r>
+      <w:proofErr w:type="spellStart"/>
+      <w:r>
+        <w:rPr>
+          <w:rFonts w:ascii="Abadi" w:hAnsi="Abadi" w:cs="Biome"/>
+          <w:sz w:val="24"/>
+          <w:szCs w:val="24"/>
+        </w:rPr>
+        <w:t>BookingFunc</w:t>
+      </w:r>
+      <w:proofErr w:type="spellEnd"/>
+      <w:r>
+        <w:rPr>
+          <w:rFonts w:ascii="Abadi" w:hAnsi="Abadi" w:cs="Biome"/>
+          <w:sz w:val="24"/>
+          <w:szCs w:val="24"/>
+        </w:rPr>
+        <w:t xml:space="preserve">, and </w:t>
+      </w:r>
+      <w:proofErr w:type="spellStart"/>
+      <w:r>
+        <w:rPr>
+          <w:rFonts w:ascii="Abadi" w:hAnsi="Abadi" w:cs="Biome"/>
+          <w:sz w:val="24"/>
+          <w:szCs w:val="24"/>
+        </w:rPr>
+        <w:t>BookingCheck</w:t>
+      </w:r>
+      <w:proofErr w:type="spellEnd"/>
+      <w:r>
+        <w:rPr>
+          <w:rFonts w:ascii="Abadi" w:hAnsi="Abadi" w:cs="Biome"/>
+          <w:sz w:val="24"/>
+          <w:szCs w:val="24"/>
+        </w:rPr>
+        <w:t xml:space="preserve">. He also did the entirety of the </w:t>
+      </w:r>
+      <w:proofErr w:type="spellStart"/>
+      <w:r>
+        <w:rPr>
+          <w:rFonts w:ascii="Abadi" w:hAnsi="Abadi" w:cs="Biome"/>
+          <w:sz w:val="24"/>
+          <w:szCs w:val="24"/>
+        </w:rPr>
+        <w:t>ChangeDoctor</w:t>
+      </w:r>
+      <w:proofErr w:type="spellEnd"/>
+      <w:r>
+        <w:rPr>
+          <w:rFonts w:ascii="Abadi" w:hAnsi="Abadi" w:cs="Biome"/>
+          <w:sz w:val="24"/>
+          <w:szCs w:val="24"/>
+        </w:rPr>
+        <w:t xml:space="preserve"> functionality, which consisted of the </w:t>
+      </w:r>
+      <w:proofErr w:type="spellStart"/>
+      <w:r>
+        <w:rPr>
+          <w:rFonts w:ascii="Abadi" w:hAnsi="Abadi" w:cs="Biome"/>
+          <w:sz w:val="24"/>
+          <w:szCs w:val="24"/>
+        </w:rPr>
+        <w:t>ChangeDoctorPage</w:t>
+      </w:r>
+      <w:proofErr w:type="spellEnd"/>
+      <w:r>
+        <w:rPr>
+          <w:rFonts w:ascii="Abadi" w:hAnsi="Abadi" w:cs="Biome"/>
+          <w:sz w:val="24"/>
+          <w:szCs w:val="24"/>
+        </w:rPr>
+        <w:t xml:space="preserve">, </w:t>
+      </w:r>
+      <w:proofErr w:type="spellStart"/>
+      <w:r>
+        <w:rPr>
+          <w:rFonts w:ascii="Abadi" w:hAnsi="Abadi" w:cs="Biome"/>
+          <w:sz w:val="24"/>
+          <w:szCs w:val="24"/>
+        </w:rPr>
+        <w:t>ChangeDoctorFunc</w:t>
+      </w:r>
+      <w:proofErr w:type="spellEnd"/>
+      <w:r>
+        <w:rPr>
+          <w:rFonts w:ascii="Abadi" w:hAnsi="Abadi" w:cs="Biome"/>
+          <w:sz w:val="24"/>
+          <w:szCs w:val="24"/>
+        </w:rPr>
+        <w:t xml:space="preserve">, </w:t>
+      </w:r>
+      <w:proofErr w:type="spellStart"/>
+      <w:r>
+        <w:rPr>
+          <w:rFonts w:ascii="Abadi" w:hAnsi="Abadi" w:cs="Biome"/>
+          <w:sz w:val="24"/>
+          <w:szCs w:val="24"/>
+        </w:rPr>
+        <w:t>ChangeDoctorCheck</w:t>
+      </w:r>
+      <w:proofErr w:type="spellEnd"/>
+      <w:r>
+        <w:rPr>
+          <w:rFonts w:ascii="Abadi" w:hAnsi="Abadi" w:cs="Biome"/>
+          <w:sz w:val="24"/>
+          <w:szCs w:val="24"/>
+        </w:rPr>
+        <w:t xml:space="preserve">, and required also </w:t>
+      </w:r>
+      <w:proofErr w:type="spellStart"/>
+      <w:r>
+        <w:rPr>
+          <w:rFonts w:ascii="Abadi" w:hAnsi="Abadi" w:cs="Biome"/>
+          <w:sz w:val="24"/>
+          <w:szCs w:val="24"/>
+        </w:rPr>
+        <w:t>ChangeDoctorDB</w:t>
+      </w:r>
+      <w:proofErr w:type="spellEnd"/>
+      <w:r>
+        <w:rPr>
+          <w:rFonts w:ascii="Abadi" w:hAnsi="Abadi" w:cs="Biome"/>
+          <w:sz w:val="24"/>
+          <w:szCs w:val="24"/>
+        </w:rPr>
+        <w:t xml:space="preserve">. He also </w:t>
+      </w:r>
+      <w:proofErr w:type="spellStart"/>
+      <w:r>
+        <w:rPr>
+          <w:rFonts w:ascii="Abadi" w:hAnsi="Abadi" w:cs="Biome"/>
+          <w:sz w:val="24"/>
+          <w:szCs w:val="24"/>
+        </w:rPr>
+        <w:t>voluntirely</w:t>
+      </w:r>
+      <w:proofErr w:type="spellEnd"/>
+      <w:r>
+        <w:rPr>
+          <w:rFonts w:ascii="Abadi" w:hAnsi="Abadi" w:cs="Biome"/>
+          <w:sz w:val="24"/>
+          <w:szCs w:val="24"/>
+        </w:rPr>
+        <w:t xml:space="preserve"> refactored the code to include the Info package where he put a lot of code that other files reference.</w:t>
+      </w:r>
+    </w:p>
+    <w:p>
+      <w:pPr>
+        <w:rPr>
+          <w:rFonts w:ascii="Abadi" w:hAnsi="Abadi" w:cs="Biome"/>
+          <w:b/>
+          <w:bCs/>
+          <w:sz w:val="24"/>
+          <w:szCs w:val="24"/>
+          <w:u w:val="single"/>
+        </w:rPr>
+      </w:pPr>
+    </w:p>
+    <w:p>
+      <w:pPr>
+        <w:rPr>
+          <w:rFonts w:ascii="Abadi" w:hAnsi="Abadi" w:cs="Biome"/>
+          <w:b/>
+          <w:bCs/>
+          <w:sz w:val="24"/>
+          <w:szCs w:val="24"/>
+          <w:u w:val="single"/>
+        </w:rPr>
+      </w:pPr>
+      <w:r>
+        <w:rPr>
+          <w:rFonts w:ascii="Abadi" w:hAnsi="Abadi" w:cs="Biome"/>
+          <w:b/>
+          <w:bCs/>
+          <w:sz w:val="24"/>
+          <w:szCs w:val="24"/>
+          <w:u w:val="single"/>
+        </w:rPr>
+        <w:t>Callum:</w:t>
+      </w:r>
+    </w:p>
+    <w:p>
+      <w:pPr>
+        <w:ind w:firstLine="720"/>
+        <w:rPr>
+          <w:rFonts w:ascii="Abadi" w:hAnsi="Abadi" w:cs="Biome"/>
+          <w:sz w:val="24"/>
+          <w:szCs w:val="24"/>
+        </w:rPr>
+      </w:pPr>
+      <w:r>
+        <w:rPr>
+          <w:rFonts w:ascii="Abadi" w:hAnsi="Abadi" w:cs="Biome"/>
+          <w:sz w:val="24"/>
+          <w:szCs w:val="24"/>
+        </w:rPr>
+        <w:t xml:space="preserve">Callum took the role of the Tester for all the sprints. All in all, he committed 8 different test files in the </w:t>
+      </w:r>
+      <w:r>
+        <w:rPr>
+          <w:rFonts w:ascii="Abadi" w:hAnsi="Abadi" w:cs="Biome"/>
+          <w:sz w:val="24"/>
+          <w:szCs w:val="24"/>
+        </w:rPr>
+        <w:t>Test</w:t>
+      </w:r>
+      <w:r>
+        <w:rPr>
+          <w:rFonts w:ascii="Abadi" w:hAnsi="Abadi" w:cs="Biome"/>
+          <w:sz w:val="24"/>
+          <w:szCs w:val="24"/>
+        </w:rPr>
+        <w:t xml:space="preserve"> package in our </w:t>
+      </w:r>
+      <w:proofErr w:type="spellStart"/>
+      <w:r>
+        <w:rPr>
+          <w:rFonts w:ascii="Abadi" w:hAnsi="Abadi" w:cs="Biome"/>
+          <w:sz w:val="24"/>
+          <w:szCs w:val="24"/>
+        </w:rPr>
+        <w:t>git</w:t>
+      </w:r>
+      <w:proofErr w:type="spellEnd"/>
+      <w:r>
+        <w:rPr>
+          <w:rFonts w:ascii="Abadi" w:hAnsi="Abadi" w:cs="Biome"/>
+          <w:sz w:val="24"/>
+          <w:szCs w:val="24"/>
+        </w:rPr>
+        <w:t xml:space="preserve"> repo. He used both </w:t>
+      </w:r>
+      <w:proofErr w:type="spellStart"/>
+      <w:r>
+        <w:rPr>
+          <w:rFonts w:ascii="Abadi" w:hAnsi="Abadi" w:cs="Biome"/>
+          <w:sz w:val="24"/>
+          <w:szCs w:val="24"/>
+        </w:rPr>
+        <w:t>junit</w:t>
+      </w:r>
+      <w:proofErr w:type="spellEnd"/>
+      <w:r>
+        <w:rPr>
+          <w:rFonts w:ascii="Abadi" w:hAnsi="Abadi" w:cs="Biome"/>
+          <w:sz w:val="24"/>
+          <w:szCs w:val="24"/>
+        </w:rPr>
+        <w:t xml:space="preserve"> tests and Mockito to make sure that our interface doesn’t break in any corner cases. Callum wrote the three test specification documents by himself, where he provided more details on the different tests he conducted and justified his decisions.</w:t>
+      </w:r>
+    </w:p>
+    <w:p>
+      <w:pPr>
+        <w:rPr>
+          <w:rFonts w:ascii="Abadi" w:hAnsi="Abadi" w:cs="Biome"/>
+          <w:b/>
+          <w:bCs/>
+          <w:sz w:val="24"/>
+          <w:szCs w:val="24"/>
+          <w:u w:val="single"/>
+        </w:rPr>
+      </w:pPr>
+    </w:p>
+    <w:p>
+      <w:pPr>
+        <w:rPr>
+          <w:rFonts w:ascii="Abadi" w:hAnsi="Abadi" w:cs="Biome"/>
+          <w:b/>
+          <w:bCs/>
+          <w:sz w:val="24"/>
+          <w:szCs w:val="24"/>
+          <w:u w:val="single"/>
+        </w:rPr>
+      </w:pPr>
+      <w:r>
+        <w:rPr>
+          <w:rFonts w:ascii="Abadi" w:hAnsi="Abadi" w:cs="Biome"/>
+          <w:b/>
+          <w:bCs/>
+          <w:sz w:val="24"/>
+          <w:szCs w:val="24"/>
+          <w:u w:val="single"/>
+        </w:rPr>
+        <w:t>Kristian:</w:t>
+      </w:r>
+    </w:p>
+    <w:p>
+      <w:pPr>
+        <w:ind w:firstLine="720"/>
+        <w:rPr>
+          <w:rFonts w:ascii="Abadi" w:hAnsi="Abadi" w:cs="Biome"/>
+          <w:sz w:val="24"/>
+          <w:szCs w:val="24"/>
+        </w:rPr>
+      </w:pPr>
+      <w:r>
+        <w:rPr>
+          <w:rFonts w:ascii="Abadi" w:hAnsi="Abadi" w:cs="Biome"/>
+          <w:sz w:val="24"/>
+          <w:szCs w:val="24"/>
+        </w:rPr>
+        <w:t>In sprint 1, Kristian</w:t>
+      </w:r>
+      <w:r>
+        <w:rPr>
+          <w:rFonts w:ascii="Abadi" w:hAnsi="Abadi" w:cs="Biome"/>
+          <w:sz w:val="24"/>
+          <w:szCs w:val="24"/>
+        </w:rPr>
+        <w:t xml:space="preserve"> creat</w:t>
+      </w:r>
+      <w:r>
+        <w:rPr>
+          <w:rFonts w:ascii="Abadi" w:hAnsi="Abadi" w:cs="Biome"/>
+          <w:sz w:val="24"/>
+          <w:szCs w:val="24"/>
+        </w:rPr>
+        <w:t>ed</w:t>
+      </w:r>
+      <w:r>
+        <w:rPr>
+          <w:rFonts w:ascii="Abadi" w:hAnsi="Abadi" w:cs="Biome"/>
+          <w:sz w:val="24"/>
+          <w:szCs w:val="24"/>
+        </w:rPr>
+        <w:t xml:space="preserve"> the registration UI</w:t>
+      </w:r>
+      <w:r>
+        <w:rPr>
+          <w:rFonts w:ascii="Abadi" w:hAnsi="Abadi" w:cs="Biome"/>
+          <w:sz w:val="24"/>
+          <w:szCs w:val="24"/>
+        </w:rPr>
+        <w:t xml:space="preserve">. He didn’t do the functionality, though, since Ethan helped him with </w:t>
+      </w:r>
+      <w:r>
+        <w:rPr>
+          <w:rFonts w:ascii="Abadi" w:hAnsi="Abadi" w:cs="Biome"/>
+          <w:sz w:val="24"/>
+          <w:szCs w:val="24"/>
+        </w:rPr>
+        <w:t xml:space="preserve">that. In sprint 2, Kristian took the task of coding the </w:t>
+      </w:r>
+      <w:proofErr w:type="spellStart"/>
+      <w:r>
+        <w:rPr>
+          <w:rFonts w:ascii="Abadi" w:hAnsi="Abadi" w:cs="Biome"/>
+          <w:sz w:val="24"/>
+          <w:szCs w:val="24"/>
+        </w:rPr>
+        <w:t>ViewBookingsPage</w:t>
+      </w:r>
+      <w:proofErr w:type="spellEnd"/>
+      <w:r>
+        <w:rPr>
+          <w:rFonts w:ascii="Abadi" w:hAnsi="Abadi" w:cs="Biome"/>
+          <w:sz w:val="24"/>
+          <w:szCs w:val="24"/>
+        </w:rPr>
+        <w:t>, which is part of the one of the functionalities that we had to implement.</w:t>
+      </w:r>
+    </w:p>
+    <w:p>
+      <w:pPr>
+        <w:rPr>
+          <w:rFonts w:ascii="Abadi" w:hAnsi="Abadi" w:cs="Biome"/>
+          <w:b/>
+          <w:bCs/>
+          <w:sz w:val="24"/>
+          <w:szCs w:val="24"/>
+          <w:u w:val="single"/>
+        </w:rPr>
+      </w:pPr>
+    </w:p>
+    <w:p>
+      <w:pPr>
+        <w:rPr>
+          <w:rFonts w:ascii="Abadi" w:hAnsi="Abadi" w:cs="Biome"/>
+          <w:b/>
+          <w:bCs/>
+          <w:sz w:val="24"/>
+          <w:szCs w:val="24"/>
+          <w:u w:val="single"/>
+        </w:rPr>
+      </w:pPr>
+      <w:r>
+        <w:rPr>
+          <w:rFonts w:ascii="Abadi" w:hAnsi="Abadi" w:cs="Biome"/>
+          <w:b/>
+          <w:bCs/>
+          <w:sz w:val="24"/>
+          <w:szCs w:val="24"/>
+          <w:u w:val="single"/>
+        </w:rPr>
+        <w:t>Tare:</w:t>
+      </w:r>
+    </w:p>
+    <w:p>
+      <w:pPr>
+        <w:ind w:firstLine="720"/>
+        <w:rPr>
+          <w:rFonts w:ascii="Abadi" w:hAnsi="Abadi" w:cs="Biome"/>
+          <w:sz w:val="24"/>
+          <w:szCs w:val="24"/>
+        </w:rPr>
+      </w:pPr>
+      <w:r>
+        <w:rPr>
+          <w:rFonts w:ascii="Abadi" w:hAnsi="Abadi" w:cs="Biome"/>
+          <w:sz w:val="24"/>
+          <w:szCs w:val="24"/>
+        </w:rPr>
+        <w:t xml:space="preserve">Tare didn’t do anything for sprints 1 and 3, he only contributed during sprint 2. His contribution consisted of the </w:t>
+      </w:r>
+      <w:proofErr w:type="spellStart"/>
+      <w:r>
+        <w:rPr>
+          <w:rFonts w:ascii="Abadi" w:hAnsi="Abadi" w:cs="Biome"/>
+          <w:sz w:val="24"/>
+          <w:szCs w:val="24"/>
+        </w:rPr>
+        <w:t>DoctorsDetailsPage</w:t>
+      </w:r>
+      <w:proofErr w:type="spellEnd"/>
+      <w:r>
+        <w:rPr>
+          <w:rFonts w:ascii="Abadi" w:hAnsi="Abadi" w:cs="Biome"/>
+          <w:sz w:val="24"/>
+          <w:szCs w:val="24"/>
+        </w:rPr>
+        <w:t xml:space="preserve">. He, unfortunately, didn’t manage to get it to work, so </w:t>
+      </w:r>
+      <w:r>
+        <w:rPr>
+          <w:rFonts w:ascii="Abadi" w:hAnsi="Abadi" w:cs="Biome"/>
+          <w:sz w:val="24"/>
+          <w:szCs w:val="24"/>
+        </w:rPr>
         <w:t>Tare didn’t contribute to the codebase in any meaningful way. He, however, was usually present during the Software Development seminars, which were our main gathering events.</w:t>
-      </w:r>
-      <w:r>
-        <w:t xml:space="preserve"> </w:t>
       </w:r>
     </w:p>
     <w:sectPr>

</xml_diff>

<commit_message>
Write mine and Ethan's parts for sprint 3
</commit_message>
<xml_diff>
--- a/.Non-project/GroupPlans/docx/Sprint1.docx
+++ b/.Non-project/GroupPlans/docx/Sprint1.docx
@@ -268,6 +268,74 @@
           <w:szCs w:val="24"/>
         </w:rPr>
         <w:t>.</w:t>
+      </w:r>
+      <w:r>
+        <w:rPr>
+          <w:rFonts w:ascii="Abadi" w:hAnsi="Abadi" w:cs="Biome"/>
+          <w:sz w:val="24"/>
+          <w:szCs w:val="24"/>
+        </w:rPr>
+        <w:t xml:space="preserve"> In sprint 2, Ethan coded the </w:t>
+      </w:r>
+      <w:proofErr w:type="spellStart"/>
+      <w:r>
+        <w:rPr>
+          <w:rFonts w:ascii="Abadi" w:hAnsi="Abadi" w:cs="Biome"/>
+          <w:sz w:val="24"/>
+          <w:szCs w:val="24"/>
+        </w:rPr>
+        <w:t>MenuPage</w:t>
+      </w:r>
+      <w:proofErr w:type="spellEnd"/>
+      <w:r>
+        <w:rPr>
+          <w:rFonts w:ascii="Abadi" w:hAnsi="Abadi" w:cs="Biome"/>
+          <w:sz w:val="24"/>
+          <w:szCs w:val="24"/>
+        </w:rPr>
+        <w:t xml:space="preserve"> which links all the available GUIs after the login stag</w:t>
+      </w:r>
+      <w:r>
+        <w:rPr>
+          <w:rFonts w:ascii="Abadi" w:hAnsi="Abadi" w:cs="Biome"/>
+          <w:sz w:val="24"/>
+          <w:szCs w:val="24"/>
+        </w:rPr>
+        <w:t>e</w:t>
+      </w:r>
+      <w:r>
+        <w:rPr>
+          <w:rFonts w:ascii="Abadi" w:hAnsi="Abadi" w:cs="Biome"/>
+          <w:sz w:val="24"/>
+          <w:szCs w:val="24"/>
+        </w:rPr>
+        <w:t xml:space="preserve">. He also helped Kristian with the </w:t>
+      </w:r>
+      <w:proofErr w:type="spellStart"/>
+      <w:r>
+        <w:rPr>
+          <w:rFonts w:ascii="Abadi" w:hAnsi="Abadi" w:cs="Biome"/>
+          <w:sz w:val="24"/>
+          <w:szCs w:val="24"/>
+        </w:rPr>
+        <w:t>ViewBookingsPage</w:t>
+      </w:r>
+      <w:proofErr w:type="spellEnd"/>
+      <w:r>
+        <w:rPr>
+          <w:rFonts w:ascii="Abadi" w:hAnsi="Abadi" w:cs="Biome"/>
+          <w:sz w:val="24"/>
+          <w:szCs w:val="24"/>
+        </w:rPr>
+        <w:t>, doing the entire functionality for it by himself.</w:t>
+      </w:r>
+      <w:r>
+        <w:rPr>
+          <w:rFonts w:ascii="Abadi" w:hAnsi="Abadi" w:cs="Biome"/>
+          <w:sz w:val="24"/>
+          <w:szCs w:val="24"/>
+        </w:rPr>
+        <w:t xml:space="preserve"> During that sprint Ethan also tackled the rescheduling functionality.</w:t>
       </w:r>
     </w:p>
     <w:p>

</xml_diff>